<commit_message>
added the code for invoice template
</commit_message>
<xml_diff>
--- a/src/assets/Invoicetemplate.docx
+++ b/src/assets/Invoicetemplate.docx
@@ -345,7 +345,6 @@
               </w:rPr>
               <w:t xml:space="preserve"> </w:t>
             </w:r>
-            <w:proofErr w:type="gramStart"/>
             <w:r>
               <w:rPr>
                 <w:sz w:val="20"/>
@@ -365,7 +364,6 @@
               </w:rPr>
               <w:t>:</w:t>
             </w:r>
-            <w:proofErr w:type="gramEnd"/>
             <w:r>
               <w:rPr>
                 <w:spacing w:val="40"/>
@@ -1183,7 +1181,6 @@
               </w:rPr>
               <w:t xml:space="preserve"> </w:t>
             </w:r>
-            <w:proofErr w:type="gramStart"/>
             <w:r>
               <w:rPr>
                 <w:sz w:val="20"/>
@@ -1203,7 +1200,6 @@
               </w:rPr>
               <w:t>:</w:t>
             </w:r>
-            <w:proofErr w:type="gramEnd"/>
             <w:r>
               <w:rPr>
                 <w:spacing w:val="-8"/>
@@ -1889,7 +1885,6 @@
               </w:rPr>
               <w:t xml:space="preserve"> </w:t>
             </w:r>
-            <w:proofErr w:type="gramStart"/>
             <w:r>
               <w:rPr>
                 <w:sz w:val="20"/>
@@ -1909,7 +1904,6 @@
               </w:rPr>
               <w:t>:</w:t>
             </w:r>
-            <w:proofErr w:type="gramEnd"/>
             <w:r>
               <w:rPr>
                 <w:spacing w:val="-8"/>
@@ -1986,7 +1980,6 @@
                 <w:sz w:val="20"/>
               </w:rPr>
             </w:pPr>
-            <w:proofErr w:type="spellStart"/>
             <w:r>
               <w:rPr>
                 <w:spacing w:val="-5"/>
@@ -1994,7 +1987,6 @@
               </w:rPr>
               <w:t>Sl</w:t>
             </w:r>
-            <w:proofErr w:type="spellEnd"/>
           </w:p>
           <w:p>
             <w:pPr>
@@ -2268,7 +2260,6 @@
               </w:rPr>
               <w:t xml:space="preserve"> </w:t>
             </w:r>
-            <w:proofErr w:type="gramStart"/>
             <w:r>
               <w:rPr>
                 <w:rFonts w:ascii="Arimo"/>
@@ -2293,17 +2284,7 @@
                 <w:spacing w:val="-4"/>
                 <w:sz w:val="20"/>
               </w:rPr>
-              <w:t>New</w:t>
-            </w:r>
-            <w:proofErr w:type="gramEnd"/>
-            <w:r>
-              <w:rPr>
-                <w:rFonts w:ascii="Arimo"/>
-                <w:b/>
-                <w:spacing w:val="-4"/>
-                <w:sz w:val="20"/>
-              </w:rPr>
-              <w:t>)</w:t>
+              <w:t>New)</w:t>
             </w:r>
           </w:p>
           <w:p>
@@ -2737,7 +2718,7 @@
                 <w:spacing w:val="-2"/>
                 <w:sz w:val="24"/>
               </w:rPr>
-              <w:t>1,180.00</w:t>
+              <w:t>{amount}</w:t>
             </w:r>
           </w:p>
         </w:tc>
@@ -3117,7 +3098,6 @@
               </w:rPr>
               <w:t xml:space="preserve"> </w:t>
             </w:r>
-            <w:proofErr w:type="gramStart"/>
             <w:r>
               <w:rPr>
                 <w:i/>
@@ -3126,7 +3106,6 @@
               </w:rPr>
               <w:t>O.E</w:t>
             </w:r>
-            <w:proofErr w:type="gramEnd"/>
           </w:p>
         </w:tc>
       </w:tr>
@@ -3716,34 +3695,24 @@
                 <w:position w:val="2"/>
                 <w:sz w:val="18"/>
               </w:rPr>
-              <w:t>words</w:t>
-            </w:r>
-            <w:proofErr w:type="gramStart"/>
+              <w:t>words)</w:t>
+            </w:r>
+            <w:r>
+              <w:rPr>
+                <w:spacing w:val="27"/>
+                <w:position w:val="2"/>
+                <w:sz w:val="18"/>
+              </w:rPr>
+              <w:t xml:space="preserve"> </w:t>
+            </w:r>
             <w:r>
               <w:rPr>
                 <w:spacing w:val="-6"/>
                 <w:position w:val="2"/>
                 <w:sz w:val="18"/>
               </w:rPr>
-              <w:t>)</w:t>
-            </w:r>
-            <w:r>
-              <w:rPr>
-                <w:spacing w:val="27"/>
-                <w:position w:val="2"/>
-                <w:sz w:val="18"/>
-              </w:rPr>
-              <w:t xml:space="preserve"> </w:t>
-            </w:r>
-            <w:r>
-              <w:rPr>
-                <w:spacing w:val="-6"/>
-                <w:position w:val="2"/>
-                <w:sz w:val="18"/>
-              </w:rPr>
               <w:t>:</w:t>
             </w:r>
-            <w:proofErr w:type="gramEnd"/>
             <w:r>
               <w:rPr>
                 <w:spacing w:val="45"/>
@@ -4128,7 +4097,6 @@
               </w:rPr>
               <w:t xml:space="preserve"> </w:t>
             </w:r>
-            <w:proofErr w:type="spellStart"/>
             <w:r>
               <w:rPr>
                 <w:rFonts w:ascii="Arimo"/>
@@ -4137,7 +4105,6 @@
               </w:rPr>
               <w:t>Mallepally</w:t>
             </w:r>
-            <w:proofErr w:type="spellEnd"/>
             <w:r>
               <w:rPr>
                 <w:rFonts w:ascii="Arimo"/>
@@ -4505,14 +4472,12 @@
                 <w:sz w:val="15"/>
               </w:rPr>
             </w:pPr>
-            <w:proofErr w:type="spellStart"/>
             <w:r>
               <w:rPr>
                 <w:sz w:val="15"/>
               </w:rPr>
               <w:t>Authorised</w:t>
             </w:r>
-            <w:proofErr w:type="spellEnd"/>
             <w:r>
               <w:rPr>
                 <w:spacing w:val="6"/>
@@ -4562,7 +4527,6 @@
         </w:rPr>
         <w:t xml:space="preserve"> </w:t>
       </w:r>
-      <w:proofErr w:type="gramStart"/>
       <w:r>
         <w:t>Computer</w:t>
       </w:r>
@@ -4575,7 +4539,6 @@
       <w:r>
         <w:t>Generated</w:t>
       </w:r>
-      <w:proofErr w:type="gramEnd"/>
       <w:r>
         <w:rPr>
           <w:spacing w:val="1"/>

</xml_diff>

<commit_message>
updated code for pdf invoice
</commit_message>
<xml_diff>
--- a/src/assets/Invoicetemplate.docx
+++ b/src/assets/Invoicetemplate.docx
@@ -7,7 +7,7 @@
         <w:pStyle w:val="Title"/>
       </w:pPr>
       <w:r>
-        <w:t>Tax</w:t>
+        <w:t>Proforma</w:t>
       </w:r>
       <w:r>
         <w:rPr>
@@ -345,6 +345,7 @@
               </w:rPr>
               <w:t xml:space="preserve"> </w:t>
             </w:r>
+            <w:proofErr w:type="gramStart"/>
             <w:r>
               <w:rPr>
                 <w:sz w:val="20"/>
@@ -364,6 +365,7 @@
               </w:rPr>
               <w:t>:</w:t>
             </w:r>
+            <w:proofErr w:type="gramEnd"/>
             <w:r>
               <w:rPr>
                 <w:spacing w:val="40"/>
@@ -1181,6 +1183,7 @@
               </w:rPr>
               <w:t xml:space="preserve"> </w:t>
             </w:r>
+            <w:proofErr w:type="gramStart"/>
             <w:r>
               <w:rPr>
                 <w:sz w:val="20"/>
@@ -1200,6 +1203,7 @@
               </w:rPr>
               <w:t>:</w:t>
             </w:r>
+            <w:proofErr w:type="gramEnd"/>
             <w:r>
               <w:rPr>
                 <w:spacing w:val="-8"/>
@@ -1885,6 +1889,7 @@
               </w:rPr>
               <w:t xml:space="preserve"> </w:t>
             </w:r>
+            <w:proofErr w:type="gramStart"/>
             <w:r>
               <w:rPr>
                 <w:sz w:val="20"/>
@@ -1904,6 +1909,7 @@
               </w:rPr>
               <w:t>:</w:t>
             </w:r>
+            <w:proofErr w:type="gramEnd"/>
             <w:r>
               <w:rPr>
                 <w:spacing w:val="-8"/>
@@ -1980,6 +1986,7 @@
                 <w:sz w:val="20"/>
               </w:rPr>
             </w:pPr>
+            <w:proofErr w:type="spellStart"/>
             <w:r>
               <w:rPr>
                 <w:spacing w:val="-5"/>
@@ -1987,6 +1994,7 @@
               </w:rPr>
               <w:t>Sl</w:t>
             </w:r>
+            <w:proofErr w:type="spellEnd"/>
           </w:p>
           <w:p>
             <w:pPr>
@@ -2260,6 +2268,7 @@
               </w:rPr>
               <w:t xml:space="preserve"> </w:t>
             </w:r>
+            <w:proofErr w:type="gramStart"/>
             <w:r>
               <w:rPr>
                 <w:rFonts w:ascii="Arimo"/>
@@ -2284,7 +2293,17 @@
                 <w:spacing w:val="-4"/>
                 <w:sz w:val="20"/>
               </w:rPr>
-              <w:t>New)</w:t>
+              <w:t>New</w:t>
+            </w:r>
+            <w:proofErr w:type="gramEnd"/>
+            <w:r>
+              <w:rPr>
+                <w:rFonts w:ascii="Arimo"/>
+                <w:b/>
+                <w:spacing w:val="-4"/>
+                <w:sz w:val="20"/>
+              </w:rPr>
+              <w:t>)</w:t>
             </w:r>
           </w:p>
           <w:p>
@@ -3098,6 +3117,7 @@
               </w:rPr>
               <w:t xml:space="preserve"> </w:t>
             </w:r>
+            <w:proofErr w:type="gramStart"/>
             <w:r>
               <w:rPr>
                 <w:i/>
@@ -3106,6 +3126,7 @@
               </w:rPr>
               <w:t>O.E</w:t>
             </w:r>
+            <w:proofErr w:type="gramEnd"/>
           </w:p>
         </w:tc>
       </w:tr>
@@ -3695,7 +3716,16 @@
                 <w:position w:val="2"/>
                 <w:sz w:val="18"/>
               </w:rPr>
-              <w:t>words)</w:t>
+              <w:t>words</w:t>
+            </w:r>
+            <w:proofErr w:type="gramStart"/>
+            <w:r>
+              <w:rPr>
+                <w:spacing w:val="-6"/>
+                <w:position w:val="2"/>
+                <w:sz w:val="18"/>
+              </w:rPr>
+              <w:t>)</w:t>
             </w:r>
             <w:r>
               <w:rPr>
@@ -3713,6 +3743,7 @@
               </w:rPr>
               <w:t>:</w:t>
             </w:r>
+            <w:proofErr w:type="gramEnd"/>
             <w:r>
               <w:rPr>
                 <w:spacing w:val="45"/>
@@ -4097,6 +4128,7 @@
               </w:rPr>
               <w:t xml:space="preserve"> </w:t>
             </w:r>
+            <w:proofErr w:type="spellStart"/>
             <w:r>
               <w:rPr>
                 <w:rFonts w:ascii="Arimo"/>
@@ -4105,6 +4137,7 @@
               </w:rPr>
               <w:t>Mallepally</w:t>
             </w:r>
+            <w:proofErr w:type="spellEnd"/>
             <w:r>
               <w:rPr>
                 <w:rFonts w:ascii="Arimo"/>
@@ -4472,12 +4505,14 @@
                 <w:sz w:val="15"/>
               </w:rPr>
             </w:pPr>
+            <w:proofErr w:type="spellStart"/>
             <w:r>
               <w:rPr>
                 <w:sz w:val="15"/>
               </w:rPr>
               <w:t>Authorised</w:t>
             </w:r>
+            <w:proofErr w:type="spellEnd"/>
             <w:r>
               <w:rPr>
                 <w:spacing w:val="6"/>
@@ -4527,6 +4562,7 @@
         </w:rPr>
         <w:t xml:space="preserve"> </w:t>
       </w:r>
+      <w:proofErr w:type="gramStart"/>
       <w:r>
         <w:t>Computer</w:t>
       </w:r>
@@ -4539,6 +4575,7 @@
       <w:r>
         <w:t>Generated</w:t>
       </w:r>
+      <w:proofErr w:type="gramEnd"/>
       <w:r>
         <w:rPr>
           <w:spacing w:val="1"/>

</xml_diff>

<commit_message>
updated code for invoice
</commit_message>
<xml_diff>
--- a/src/assets/Invoicetemplate.docx
+++ b/src/assets/Invoicetemplate.docx
@@ -6,6 +6,9 @@
       <w:pPr>
         <w:pStyle w:val="Title"/>
       </w:pPr>
+      <w:r>
+        <w:t xml:space="preserve">                  </w:t>
+      </w:r>
       <w:r>
         <w:t>Proforma</w:t>
       </w:r>
@@ -345,7 +348,6 @@
               </w:rPr>
               <w:t xml:space="preserve"> </w:t>
             </w:r>
-            <w:proofErr w:type="gramStart"/>
             <w:r>
               <w:rPr>
                 <w:sz w:val="20"/>
@@ -365,7 +367,6 @@
               </w:rPr>
               <w:t>:</w:t>
             </w:r>
-            <w:proofErr w:type="gramEnd"/>
             <w:r>
               <w:rPr>
                 <w:spacing w:val="40"/>
@@ -493,17 +494,58 @@
               <w:rPr>
                 <w:rFonts w:ascii="Arimo"/>
                 <w:b/>
-                <w:sz w:val="20"/>
-              </w:rPr>
-            </w:pPr>
-            <w:r>
-              <w:rPr>
-                <w:rFonts w:ascii="Arimo"/>
-                <w:b/>
-                <w:spacing w:val="-2"/>
-                <w:sz w:val="20"/>
-              </w:rPr>
-              <w:t>IDRBTCA231001020</w:t>
+                <w:spacing w:val="-2"/>
+                <w:sz w:val="20"/>
+                <w:lang w:val="en-IN"/>
+              </w:rPr>
+            </w:pPr>
+            <w:r>
+              <w:rPr>
+                <w:rFonts w:ascii="Arimo"/>
+                <w:b/>
+                <w:spacing w:val="-2"/>
+                <w:sz w:val="20"/>
+              </w:rPr>
+              <w:t>IDRBTCA</w:t>
+            </w:r>
+            <w:r>
+              <w:rPr>
+                <w:rFonts w:ascii="Arimo"/>
+                <w:b/>
+                <w:spacing w:val="-2"/>
+                <w:sz w:val="20"/>
+              </w:rPr>
+              <w:t>{</w:t>
+            </w:r>
+            <w:r>
+              <w:rPr>
+                <w:rFonts w:ascii="Arimo"/>
+                <w:b/>
+                <w:spacing w:val="-2"/>
+                <w:sz w:val="20"/>
+                <w:lang w:val="en-IN"/>
+              </w:rPr>
+              <w:t>i</w:t>
+            </w:r>
+            <w:r>
+              <w:rPr>
+                <w:rFonts w:ascii="Arimo"/>
+                <w:b/>
+                <w:spacing w:val="-2"/>
+                <w:sz w:val="20"/>
+                <w:lang w:val="en-IN"/>
+              </w:rPr>
+              <w:t>d</w:t>
+            </w:r>
+            <w:r>
+              <w:rPr>
+                <w:rFonts w:ascii="Arimo"/>
+                <w:b/>
+                <w:spacing w:val="-2"/>
+                <w:sz w:val="20"/>
+                <w:lang w:val="en-IN"/>
+              </w:rPr>
+              <w:t>}</w:t>
             </w:r>
           </w:p>
         </w:tc>
@@ -1183,7 +1225,6 @@
               </w:rPr>
               <w:t xml:space="preserve"> </w:t>
             </w:r>
-            <w:proofErr w:type="gramStart"/>
             <w:r>
               <w:rPr>
                 <w:sz w:val="20"/>
@@ -1203,7 +1244,6 @@
               </w:rPr>
               <w:t>:</w:t>
             </w:r>
-            <w:proofErr w:type="gramEnd"/>
             <w:r>
               <w:rPr>
                 <w:spacing w:val="-8"/>
@@ -1889,7 +1929,6 @@
               </w:rPr>
               <w:t xml:space="preserve"> </w:t>
             </w:r>
-            <w:proofErr w:type="gramStart"/>
             <w:r>
               <w:rPr>
                 <w:sz w:val="20"/>
@@ -1909,7 +1948,6 @@
               </w:rPr>
               <w:t>:</w:t>
             </w:r>
-            <w:proofErr w:type="gramEnd"/>
             <w:r>
               <w:rPr>
                 <w:spacing w:val="-8"/>
@@ -1986,7 +2024,6 @@
                 <w:sz w:val="20"/>
               </w:rPr>
             </w:pPr>
-            <w:proofErr w:type="spellStart"/>
             <w:r>
               <w:rPr>
                 <w:spacing w:val="-5"/>
@@ -1994,7 +2031,6 @@
               </w:rPr>
               <w:t>Sl</w:t>
             </w:r>
-            <w:proofErr w:type="spellEnd"/>
           </w:p>
           <w:p>
             <w:pPr>
@@ -2268,7 +2304,6 @@
               </w:rPr>
               <w:t xml:space="preserve"> </w:t>
             </w:r>
-            <w:proofErr w:type="gramStart"/>
             <w:r>
               <w:rPr>
                 <w:rFonts w:ascii="Arimo"/>
@@ -2293,17 +2328,7 @@
                 <w:spacing w:val="-4"/>
                 <w:sz w:val="20"/>
               </w:rPr>
-              <w:t>New</w:t>
-            </w:r>
-            <w:proofErr w:type="gramEnd"/>
-            <w:r>
-              <w:rPr>
-                <w:rFonts w:ascii="Arimo"/>
-                <w:b/>
-                <w:spacing w:val="-4"/>
-                <w:sz w:val="20"/>
-              </w:rPr>
-              <w:t>)</w:t>
+              <w:t>New)</w:t>
             </w:r>
           </w:p>
           <w:p>
@@ -2868,75 +2893,7 @@
                 <w:b/>
                 <w:sz w:val="20"/>
               </w:rPr>
-              <w:t>One</w:t>
-            </w:r>
-            <w:r>
-              <w:rPr>
-                <w:rFonts w:ascii="Arimo"/>
-                <w:b/>
-                <w:spacing w:val="-10"/>
-                <w:sz w:val="20"/>
-              </w:rPr>
-              <w:t xml:space="preserve"> </w:t>
-            </w:r>
-            <w:r>
-              <w:rPr>
-                <w:rFonts w:ascii="Arimo"/>
-                <w:b/>
-                <w:sz w:val="20"/>
-              </w:rPr>
-              <w:t>Thousand</w:t>
-            </w:r>
-            <w:r>
-              <w:rPr>
-                <w:rFonts w:ascii="Arimo"/>
-                <w:b/>
-                <w:spacing w:val="-7"/>
-                <w:sz w:val="20"/>
-              </w:rPr>
-              <w:t xml:space="preserve"> </w:t>
-            </w:r>
-            <w:r>
-              <w:rPr>
-                <w:rFonts w:ascii="Arimo"/>
-                <w:b/>
-                <w:sz w:val="20"/>
-              </w:rPr>
-              <w:t>One</w:t>
-            </w:r>
-            <w:r>
-              <w:rPr>
-                <w:rFonts w:ascii="Arimo"/>
-                <w:b/>
-                <w:spacing w:val="-10"/>
-                <w:sz w:val="20"/>
-              </w:rPr>
-              <w:t xml:space="preserve"> </w:t>
-            </w:r>
-            <w:r>
-              <w:rPr>
-                <w:rFonts w:ascii="Arimo"/>
-                <w:b/>
-                <w:sz w:val="20"/>
-              </w:rPr>
-              <w:t>Hundred</w:t>
-            </w:r>
-            <w:r>
-              <w:rPr>
-                <w:rFonts w:ascii="Arimo"/>
-                <w:b/>
-                <w:spacing w:val="-7"/>
-                <w:sz w:val="20"/>
-              </w:rPr>
-              <w:t xml:space="preserve"> </w:t>
-            </w:r>
-            <w:r>
-              <w:rPr>
-                <w:rFonts w:ascii="Arimo"/>
-                <w:b/>
-                <w:sz w:val="20"/>
-              </w:rPr>
-              <w:t>Eighty</w:t>
+              <w:t>{rupee}</w:t>
             </w:r>
             <w:r>
               <w:rPr>
@@ -3117,7 +3074,6 @@
               </w:rPr>
               <w:t xml:space="preserve"> </w:t>
             </w:r>
-            <w:proofErr w:type="gramStart"/>
             <w:r>
               <w:rPr>
                 <w:i/>
@@ -3126,7 +3082,6 @@
               </w:rPr>
               <w:t>O.E</w:t>
             </w:r>
-            <w:proofErr w:type="gramEnd"/>
           </w:p>
         </w:tc>
       </w:tr>
@@ -3716,34 +3671,24 @@
                 <w:position w:val="2"/>
                 <w:sz w:val="18"/>
               </w:rPr>
-              <w:t>words</w:t>
-            </w:r>
-            <w:proofErr w:type="gramStart"/>
+              <w:t>words)</w:t>
+            </w:r>
+            <w:r>
+              <w:rPr>
+                <w:spacing w:val="27"/>
+                <w:position w:val="2"/>
+                <w:sz w:val="18"/>
+              </w:rPr>
+              <w:t xml:space="preserve"> </w:t>
+            </w:r>
             <w:r>
               <w:rPr>
                 <w:spacing w:val="-6"/>
                 <w:position w:val="2"/>
                 <w:sz w:val="18"/>
               </w:rPr>
-              <w:t>)</w:t>
-            </w:r>
-            <w:r>
-              <w:rPr>
-                <w:spacing w:val="27"/>
-                <w:position w:val="2"/>
-                <w:sz w:val="18"/>
-              </w:rPr>
-              <w:t xml:space="preserve"> </w:t>
-            </w:r>
-            <w:r>
-              <w:rPr>
-                <w:spacing w:val="-6"/>
-                <w:position w:val="2"/>
-                <w:sz w:val="18"/>
-              </w:rPr>
               <w:t>:</w:t>
             </w:r>
-            <w:proofErr w:type="gramEnd"/>
             <w:r>
               <w:rPr>
                 <w:spacing w:val="45"/>
@@ -3795,52 +3740,7 @@
                 <w:spacing w:val="-6"/>
                 <w:sz w:val="20"/>
               </w:rPr>
-              <w:t>One</w:t>
-            </w:r>
-            <w:r>
-              <w:rPr>
-                <w:rFonts w:ascii="Arimo"/>
-                <w:b/>
-                <w:spacing w:val="-4"/>
-                <w:sz w:val="20"/>
-              </w:rPr>
-              <w:t xml:space="preserve"> </w:t>
-            </w:r>
-            <w:r>
-              <w:rPr>
-                <w:rFonts w:ascii="Arimo"/>
-                <w:b/>
-                <w:spacing w:val="-6"/>
-                <w:sz w:val="20"/>
-              </w:rPr>
-              <w:t>Hundred</w:t>
-            </w:r>
-            <w:r>
-              <w:rPr>
-                <w:rFonts w:ascii="Arimo"/>
-                <w:b/>
-                <w:spacing w:val="-2"/>
-                <w:sz w:val="20"/>
-              </w:rPr>
-              <w:t xml:space="preserve"> </w:t>
-            </w:r>
-            <w:r>
-              <w:rPr>
-                <w:rFonts w:ascii="Arimo"/>
-                <w:b/>
-                <w:spacing w:val="-6"/>
-                <w:sz w:val="20"/>
-              </w:rPr>
-              <w:t>Eighty</w:t>
-            </w:r>
-            <w:r>
-              <w:rPr>
-                <w:rFonts w:ascii="Arimo"/>
-                <w:b/>
-                <w:spacing w:val="-5"/>
-                <w:sz w:val="20"/>
-              </w:rPr>
-              <w:t xml:space="preserve"> </w:t>
+              <w:t xml:space="preserve">{rupee} </w:t>
             </w:r>
             <w:r>
               <w:rPr>
@@ -4128,7 +4028,6 @@
               </w:rPr>
               <w:t xml:space="preserve"> </w:t>
             </w:r>
-            <w:proofErr w:type="spellStart"/>
             <w:r>
               <w:rPr>
                 <w:rFonts w:ascii="Arimo"/>
@@ -4137,7 +4036,6 @@
               </w:rPr>
               <w:t>Mallepally</w:t>
             </w:r>
-            <w:proofErr w:type="spellEnd"/>
             <w:r>
               <w:rPr>
                 <w:rFonts w:ascii="Arimo"/>
@@ -4505,14 +4403,12 @@
                 <w:sz w:val="15"/>
               </w:rPr>
             </w:pPr>
-            <w:proofErr w:type="spellStart"/>
             <w:r>
               <w:rPr>
                 <w:sz w:val="15"/>
               </w:rPr>
               <w:t>Authorised</w:t>
             </w:r>
-            <w:proofErr w:type="spellEnd"/>
             <w:r>
               <w:rPr>
                 <w:spacing w:val="6"/>
@@ -4562,7 +4458,6 @@
         </w:rPr>
         <w:t xml:space="preserve"> </w:t>
       </w:r>
-      <w:proofErr w:type="gramStart"/>
       <w:r>
         <w:t>Computer</w:t>
       </w:r>
@@ -4575,7 +4470,6 @@
       <w:r>
         <w:t>Generated</w:t>
       </w:r>
-      <w:proofErr w:type="gramEnd"/>
       <w:r>
         <w:rPr>
           <w:spacing w:val="1"/>

</xml_diff>

<commit_message>
updated billing history in domian details page
</commit_message>
<xml_diff>
--- a/src/assets/Invoicetemplate.docx
+++ b/src/assets/Invoicetemplate.docx
@@ -9,6 +9,7 @@
           <w:rFonts w:ascii="Roboto" w:hAnsi="Roboto"/>
           <w:sz w:val="32"/>
           <w:szCs w:val="32"/>
+          <w:lang w:val="en-IN"/>
         </w:rPr>
       </w:pPr>
       <w:r>
@@ -20,16 +21,24 @@
           <w:sz w:val="32"/>
           <w:szCs w:val="32"/>
         </w:rPr>
-        <w:t>Proforma</w:t>
+        <w:t>{</w:t>
       </w:r>
       <w:r>
         <w:rPr>
           <w:rFonts w:ascii="Roboto" w:hAnsi="Roboto"/>
-          <w:spacing w:val="-2"/>
+          <w:sz w:val="32"/>
+          <w:szCs w:val="32"/>
+          <w:lang w:val="en-IN"/>
+        </w:rPr>
+        <w:t>title</w:t>
+      </w:r>
+      <w:r>
+        <w:rPr>
+          <w:rFonts w:ascii="Roboto" w:hAnsi="Roboto"/>
           <w:sz w:val="32"/>
           <w:szCs w:val="32"/>
         </w:rPr>
-        <w:t xml:space="preserve"> Invoice</w:t>
+        <w:t>}</w:t>
       </w:r>
     </w:p>
     <w:tbl>
@@ -596,26 +605,20 @@
               <w:rPr>
                 <w:rFonts w:ascii="Arimo"/>
                 <w:b/>
-                <w:sz w:val="20"/>
-              </w:rPr>
-            </w:pPr>
-            <w:r>
-              <w:rPr>
-                <w:rFonts w:ascii="Arimo"/>
-                <w:b/>
-                <w:spacing w:val="-2"/>
-                <w:sz w:val="20"/>
-              </w:rPr>
-              <w:t>11-Jul-</w:t>
-            </w:r>
-            <w:r>
-              <w:rPr>
-                <w:rFonts w:ascii="Arimo"/>
-                <w:b/>
-                <w:spacing w:val="-5"/>
-                <w:sz w:val="20"/>
-              </w:rPr>
-              <w:t>23</w:t>
+                <w:spacing w:val="-2"/>
+                <w:sz w:val="20"/>
+                <w:lang w:val="en-IN"/>
+              </w:rPr>
+            </w:pPr>
+            <w:r>
+              <w:rPr>
+                <w:rFonts w:ascii="Arimo"/>
+                <w:b/>
+                <w:spacing w:val="-2"/>
+                <w:sz w:val="20"/>
+                <w:lang w:val="en-IN"/>
+              </w:rPr>
+              <w:t>{date}</w:t>
             </w:r>
           </w:p>
         </w:tc>
@@ -4952,7 +4955,6 @@
   <w:style w:type="character" w:default="1" w:styleId="DefaultParagraphFont">
     <w:name w:val="Default Paragraph Font"/>
     <w:uiPriority w:val="1"/>
-    <w:semiHidden/>
     <w:unhideWhenUsed/>
   </w:style>
   <w:style w:type="table" w:default="1" w:styleId="TableNormal">

</xml_diff>